<commit_message>
Stopped duplicate warrants from being generated.
</commit_message>
<xml_diff>
--- a/static/templates/seizure/altered-vins.docx
+++ b/static/templates/seizure/altered-vins.docx
@@ -602,7 +602,85 @@
           <w:rtl w:val="0"/>
           <w:lang w:val="en-US"/>
         </w:rPr>
-        <w:t>{seizableItems}</w:t>
+        <w:t>{#</w:t>
+      </w:r>
+      <w:r>
+        <w:rPr>
+          <w:b w:val="1"/>
+          <w:bCs w:val="1"/>
+          <w:rtl w:val="0"/>
+          <w:lang w:val="en-US"/>
+        </w:rPr>
+        <w:t>seizableVehicles</w:t>
+      </w:r>
+      <w:r>
+        <w:rPr>
+          <w:b w:val="1"/>
+          <w:bCs w:val="1"/>
+          <w:rtl w:val="0"/>
+          <w:lang w:val="en-US"/>
+        </w:rPr>
+        <w:t>}</w:t>
+      </w:r>
+    </w:p>
+    <w:p>
+      <w:pPr>
+        <w:pStyle w:val="Body"/>
+        <w:keepLines w:val="1"/>
+        <w:spacing w:line="360" w:lineRule="auto"/>
+        <w:ind w:firstLine="850"/>
+        <w:rPr>
+          <w:b w:val="1"/>
+          <w:bCs w:val="1"/>
+        </w:rPr>
+      </w:pPr>
+      <w:r>
+        <w:rPr>
+          <w:b w:val="1"/>
+          <w:bCs w:val="1"/>
+          <w:rtl w:val="0"/>
+        </w:rPr>
+        <w:tab/>
+        <w:t>{text}</w:t>
+      </w:r>
+    </w:p>
+    <w:p>
+      <w:pPr>
+        <w:pStyle w:val="Body"/>
+        <w:keepLines w:val="1"/>
+        <w:spacing w:line="360" w:lineRule="auto"/>
+        <w:ind w:firstLine="850"/>
+        <w:rPr>
+          <w:b w:val="1"/>
+          <w:bCs w:val="1"/>
+        </w:rPr>
+      </w:pPr>
+      <w:r>
+        <w:rPr>
+          <w:b w:val="1"/>
+          <w:bCs w:val="1"/>
+          <w:rtl w:val="0"/>
+        </w:rPr>
+        <w:tab/>
+        <w:t>{/</w:t>
+      </w:r>
+      <w:r>
+        <w:rPr>
+          <w:b w:val="1"/>
+          <w:bCs w:val="1"/>
+          <w:rtl w:val="0"/>
+          <w:lang w:val="en-US"/>
+        </w:rPr>
+        <w:t>seizableVehicles</w:t>
+      </w:r>
+      <w:r>
+        <w:rPr>
+          <w:b w:val="1"/>
+          <w:bCs w:val="1"/>
+          <w:rtl w:val="0"/>
+          <w:lang w:val="en-US"/>
+        </w:rPr>
+        <w:t>}</w:t>
       </w:r>
     </w:p>
     <w:p>
@@ -2604,7 +2682,63 @@
           <w:rtl w:val="0"/>
           <w:lang w:val="en-US"/>
         </w:rPr>
-        <w:t>{seizableItems}</w:t>
+        <w:t>{#seizableVehicles}</w:t>
+      </w:r>
+    </w:p>
+    <w:p>
+      <w:pPr>
+        <w:pStyle w:val="Body - Keep Lines"/>
+        <w:ind w:firstLine="850"/>
+        <w:rPr>
+          <w:b w:val="1"/>
+          <w:bCs w:val="1"/>
+        </w:rPr>
+      </w:pPr>
+      <w:r>
+        <w:rPr>
+          <w:b w:val="1"/>
+          <w:bCs w:val="1"/>
+          <w:rtl w:val="0"/>
+          <w:lang w:val="en-US"/>
+        </w:rPr>
+        <w:t>{text}</w:t>
+      </w:r>
+    </w:p>
+    <w:p>
+      <w:pPr>
+        <w:pStyle w:val="Body - Keep Lines"/>
+        <w:ind w:firstLine="850"/>
+        <w:rPr>
+          <w:b w:val="1"/>
+          <w:bCs w:val="1"/>
+        </w:rPr>
+      </w:pPr>
+      <w:r>
+        <w:rPr>
+          <w:b w:val="1"/>
+          <w:bCs w:val="1"/>
+          <w:rtl w:val="0"/>
+          <w:lang w:val="en-US"/>
+        </w:rPr>
+        <w:t>{/</w:t>
+      </w:r>
+      <w:r>
+        <w:rPr>
+          <w:b w:val="1"/>
+          <w:bCs w:val="1"/>
+          <w:rtl w:val="0"/>
+          <w:lang w:val="en-US"/>
+        </w:rPr>
+        <w:t>seizableVehicles</w:t>
+      </w:r>
+      <w:r>
+        <w:rPr>
+          <w:b w:val="1"/>
+          <w:bCs w:val="1"/>
+          <w:rtl w:val="0"/>
+          <w:lang w:val="en-US"/>
+        </w:rPr>
+        <w:t>}</w:t>
       </w:r>
     </w:p>
     <w:p>

</xml_diff>